<commit_message>
Fixed typo; updated presentation
</commit_message>
<xml_diff>
--- a/prd/tcc.docx
+++ b/prd/tcc.docx
@@ -5429,7 +5429,7 @@
         <w:rPr>
           <w:color w:val="000000"/>
         </w:rPr>
-        <w:t xml:space="preserve">observa a coesão de do cluster, dada a lógica de que </w:t>
+        <w:t xml:space="preserve">observa a coesão do cluster, dada a lógica de que </w:t>
       </w:r>
       <w:r>
         <w:rPr>
@@ -30925,7 +30925,6 @@
           <w:bCs/>
           <w:sz w:val="18"/>
           <w:szCs w:val="18"/>
-          <w:lang w:val="en-US"/>
         </w:rPr>
       </w:pPr>
       <w:r>
@@ -30944,7 +30943,6 @@
           <w:bCs/>
           <w:sz w:val="18"/>
           <w:szCs w:val="18"/>
-          <w:lang w:val="en-US"/>
         </w:rPr>
         <w:t>centroid_dist</w:t>
       </w:r>
@@ -30955,7 +30953,6 @@
           <w:bCs/>
           <w:sz w:val="18"/>
           <w:szCs w:val="18"/>
-          <w:lang w:val="en-US"/>
         </w:rPr>
         <w:t xml:space="preserve"> = </w:t>
       </w:r>
@@ -30966,7 +30963,6 @@
           <w:bCs/>
           <w:sz w:val="18"/>
           <w:szCs w:val="18"/>
-          <w:lang w:val="en-US"/>
         </w:rPr>
         <w:t>np.linalg.norm</w:t>
       </w:r>
@@ -30977,9 +30973,8 @@
           <w:bCs/>
           <w:sz w:val="18"/>
           <w:szCs w:val="18"/>
-          <w:lang w:val="en-US"/>
-        </w:rPr>
-        <w:t xml:space="preserve">(centroids[:, </w:t>
+        </w:rPr>
+        <w:t>(</w:t>
       </w:r>
       <w:proofErr w:type="spellStart"/>
       <w:r>
@@ -30988,7 +30983,37 @@
           <w:bCs/>
           <w:sz w:val="18"/>
           <w:szCs w:val="18"/>
-          <w:lang w:val="en-US"/>
+        </w:rPr>
+        <w:t>centroids</w:t>
+      </w:r>
+      <w:proofErr w:type="spellEnd"/>
+      <w:proofErr w:type="gramStart"/>
+      <w:r>
+        <w:rPr>
+          <w:rFonts w:ascii="Courier New" w:hAnsi="Courier New" w:cs="Courier New"/>
+          <w:bCs/>
+          <w:sz w:val="18"/>
+          <w:szCs w:val="18"/>
+        </w:rPr>
+        <w:t>[:,</w:t>
+      </w:r>
+      <w:proofErr w:type="gramEnd"/>
+      <w:r>
+        <w:rPr>
+          <w:rFonts w:ascii="Courier New" w:hAnsi="Courier New" w:cs="Courier New"/>
+          <w:bCs/>
+          <w:sz w:val="18"/>
+          <w:szCs w:val="18"/>
+        </w:rPr>
+        <w:t xml:space="preserve"> </w:t>
+      </w:r>
+      <w:proofErr w:type="spellStart"/>
+      <w:r>
+        <w:rPr>
+          <w:rFonts w:ascii="Courier New" w:hAnsi="Courier New" w:cs="Courier New"/>
+          <w:bCs/>
+          <w:sz w:val="18"/>
+          <w:szCs w:val="18"/>
         </w:rPr>
         <w:t>np.newaxis</w:t>
       </w:r>
@@ -30999,28 +31024,66 @@
           <w:bCs/>
           <w:sz w:val="18"/>
           <w:szCs w:val="18"/>
-          <w:lang w:val="en-US"/>
-        </w:rPr>
-        <w:t>] - centroids, axis=2)</w:t>
-      </w:r>
-    </w:p>
-    <w:p>
-      <w:pPr>
-        <w:jc w:val="left"/>
-        <w:rPr>
-          <w:rFonts w:ascii="Courier New" w:hAnsi="Courier New" w:cs="Courier New"/>
-          <w:bCs/>
-          <w:sz w:val="18"/>
-          <w:szCs w:val="18"/>
-        </w:rPr>
-      </w:pPr>
-      <w:r>
-        <w:rPr>
-          <w:rFonts w:ascii="Courier New" w:hAnsi="Courier New" w:cs="Courier New"/>
-          <w:bCs/>
-          <w:sz w:val="18"/>
-          <w:szCs w:val="18"/>
-          <w:lang w:val="en-US"/>
+        </w:rPr>
+        <w:t xml:space="preserve">] - </w:t>
+      </w:r>
+      <w:proofErr w:type="spellStart"/>
+      <w:r>
+        <w:rPr>
+          <w:rFonts w:ascii="Courier New" w:hAnsi="Courier New" w:cs="Courier New"/>
+          <w:bCs/>
+          <w:sz w:val="18"/>
+          <w:szCs w:val="18"/>
+        </w:rPr>
+        <w:t>centroids</w:t>
+      </w:r>
+      <w:proofErr w:type="spellEnd"/>
+      <w:r>
+        <w:rPr>
+          <w:rFonts w:ascii="Courier New" w:hAnsi="Courier New" w:cs="Courier New"/>
+          <w:bCs/>
+          <w:sz w:val="18"/>
+          <w:szCs w:val="18"/>
+        </w:rPr>
+        <w:t xml:space="preserve">, </w:t>
+      </w:r>
+      <w:proofErr w:type="spellStart"/>
+      <w:r>
+        <w:rPr>
+          <w:rFonts w:ascii="Courier New" w:hAnsi="Courier New" w:cs="Courier New"/>
+          <w:bCs/>
+          <w:sz w:val="18"/>
+          <w:szCs w:val="18"/>
+        </w:rPr>
+        <w:t>axis</w:t>
+      </w:r>
+      <w:proofErr w:type="spellEnd"/>
+      <w:r>
+        <w:rPr>
+          <w:rFonts w:ascii="Courier New" w:hAnsi="Courier New" w:cs="Courier New"/>
+          <w:bCs/>
+          <w:sz w:val="18"/>
+          <w:szCs w:val="18"/>
+        </w:rPr>
+        <w:t>=2)</w:t>
+      </w:r>
+    </w:p>
+    <w:p>
+      <w:pPr>
+        <w:jc w:val="left"/>
+        <w:rPr>
+          <w:rFonts w:ascii="Courier New" w:hAnsi="Courier New" w:cs="Courier New"/>
+          <w:bCs/>
+          <w:sz w:val="18"/>
+          <w:szCs w:val="18"/>
+        </w:rPr>
+      </w:pPr>
+      <w:r>
+        <w:rPr>
+          <w:rFonts w:ascii="Courier New" w:hAnsi="Courier New" w:cs="Courier New"/>
+          <w:bCs/>
+          <w:sz w:val="18"/>
+          <w:szCs w:val="18"/>
         </w:rPr>
         <w:t xml:space="preserve">        </w:t>
       </w:r>
@@ -39529,18 +39592,16 @@
           <w:bCs/>
           <w:sz w:val="18"/>
           <w:szCs w:val="18"/>
-          <w:lang w:val="en-US"/>
-        </w:rPr>
-      </w:pPr>
-      <w:r>
-        <w:rPr>
-          <w:rFonts w:ascii="Courier New" w:hAnsi="Courier New" w:cs="Courier New"/>
-          <w:bCs/>
-          <w:sz w:val="18"/>
-          <w:szCs w:val="18"/>
-          <w:lang w:val="en-US"/>
-        </w:rPr>
-        <w:t xml:space="preserve"># </w:t>
+        </w:rPr>
+      </w:pPr>
+      <w:r>
+        <w:rPr>
+          <w:rFonts w:ascii="Courier New" w:hAnsi="Courier New" w:cs="Courier New"/>
+          <w:bCs/>
+          <w:sz w:val="18"/>
+          <w:szCs w:val="18"/>
+        </w:rPr>
+        <w:t xml:space="preserve"># salvamento como </w:t>
       </w:r>
       <w:proofErr w:type="spellStart"/>
       <w:r>
@@ -39549,21 +39610,20 @@
           <w:bCs/>
           <w:sz w:val="18"/>
           <w:szCs w:val="18"/>
-          <w:lang w:val="en-US"/>
-        </w:rPr>
-        <w:t>salvamento</w:t>
+        </w:rPr>
+        <w:t>csv</w:t>
       </w:r>
       <w:proofErr w:type="spellEnd"/>
-      <w:r>
-        <w:rPr>
-          <w:rFonts w:ascii="Courier New" w:hAnsi="Courier New" w:cs="Courier New"/>
-          <w:bCs/>
-          <w:sz w:val="18"/>
-          <w:szCs w:val="18"/>
-          <w:lang w:val="en-US"/>
-        </w:rPr>
-        <w:t xml:space="preserve"> </w:t>
-      </w:r>
+    </w:p>
+    <w:p>
+      <w:pPr>
+        <w:jc w:val="left"/>
+        <w:rPr>
+          <w:rFonts w:ascii="Courier New" w:hAnsi="Courier New" w:cs="Courier New"/>
+          <w:sz w:val="18"/>
+          <w:szCs w:val="18"/>
+        </w:rPr>
+      </w:pPr>
       <w:proofErr w:type="spellStart"/>
       <w:r>
         <w:rPr>
@@ -39571,9 +39631,8 @@
           <w:bCs/>
           <w:sz w:val="18"/>
           <w:szCs w:val="18"/>
-          <w:lang w:val="en-US"/>
-        </w:rPr>
-        <w:t>como</w:t>
+        </w:rPr>
+        <w:t>resultados.to_csv</w:t>
       </w:r>
       <w:proofErr w:type="spellEnd"/>
       <w:r>
@@ -39582,20 +39641,9 @@
           <w:bCs/>
           <w:sz w:val="18"/>
           <w:szCs w:val="18"/>
-          <w:lang w:val="en-US"/>
-        </w:rPr>
-        <w:t xml:space="preserve"> csv</w:t>
-      </w:r>
-    </w:p>
-    <w:p>
-      <w:pPr>
-        <w:jc w:val="left"/>
-        <w:rPr>
-          <w:rFonts w:ascii="Courier New" w:hAnsi="Courier New" w:cs="Courier New"/>
-          <w:sz w:val="18"/>
-          <w:szCs w:val="18"/>
-        </w:rPr>
-      </w:pPr>
+        </w:rPr>
+        <w:t>("../</w:t>
+      </w:r>
       <w:proofErr w:type="spellStart"/>
       <w:r>
         <w:rPr>
@@ -39603,9 +39651,8 @@
           <w:bCs/>
           <w:sz w:val="18"/>
           <w:szCs w:val="18"/>
-          <w:lang w:val="en-US"/>
-        </w:rPr>
-        <w:t>resultados.to_csv</w:t>
+        </w:rPr>
+        <w:t>prd</w:t>
       </w:r>
       <w:proofErr w:type="spellEnd"/>
       <w:r>
@@ -39614,9 +39661,8 @@
           <w:bCs/>
           <w:sz w:val="18"/>
           <w:szCs w:val="18"/>
-          <w:lang w:val="en-US"/>
-        </w:rPr>
-        <w:t>("../</w:t>
+        </w:rPr>
+        <w:t xml:space="preserve">/resultado.csv", index=False, </w:t>
       </w:r>
       <w:proofErr w:type="spellStart"/>
       <w:r>
@@ -39625,9 +39671,8 @@
           <w:bCs/>
           <w:sz w:val="18"/>
           <w:szCs w:val="18"/>
-          <w:lang w:val="en-US"/>
-        </w:rPr>
-        <w:t>prd</w:t>
+        </w:rPr>
+        <w:t>encoding</w:t>
       </w:r>
       <w:proofErr w:type="spellEnd"/>
       <w:r>
@@ -39636,9 +39681,8 @@
           <w:bCs/>
           <w:sz w:val="18"/>
           <w:szCs w:val="18"/>
-          <w:lang w:val="en-US"/>
-        </w:rPr>
-        <w:t>/resultado.csv", index=False, encoding="utf-8")</w:t>
+        </w:rPr>
+        <w:t>="utf-8")</w:t>
       </w:r>
     </w:p>
     <w:sectPr>

</xml_diff>